<commit_message>
Updated the setup procedure with more cap screens Added a few more steps
</commit_message>
<xml_diff>
--- a/JMeter_set_up_procedure/Setup procedures.docx
+++ b/JMeter_set_up_procedure/Setup procedures.docx
@@ -64,7 +64,7 @@
         </w:rPr>
         <w:t xml:space="preserve">Please check whether Java is being installed in the PC, if not, please download Java via the official site </w:t>
       </w:r>
-      <w:hyperlink r:id="R22e10d9337d94e11">
+      <w:hyperlink r:id="R1e92916867d348a3">
         <w:r>
           <w:rPr>
             <w:rStyle w:val="Hyperlink"/>
@@ -137,7 +137,7 @@
         <w:rPr/>
         <w:t xml:space="preserve"> (</w:t>
       </w:r>
-      <w:hyperlink r:id="R7040a93526764114">
+      <w:hyperlink r:id="R38b3aad9f7b1439a">
         <w:r>
           <w:rPr>
             <w:rStyle w:val="Hyperlink"/>
@@ -154,7 +154,7 @@
       </w:r>
       <w:r>
         <w:drawing>
-          <wp:inline xmlns:wp14="http://schemas.microsoft.com/office/word/2010/wordprocessingDrawing" wp14:editId="26AF951A" wp14:anchorId="076E7A24">
+          <wp:inline xmlns:wp14="http://schemas.microsoft.com/office/word/2010/wordprocessingDrawing" wp14:editId="1A6EA4C8" wp14:anchorId="076E7A24">
             <wp:extent cx="4572000" cy="2190750"/>
             <wp:effectExtent l="0" t="0" r="0" b="0"/>
             <wp:docPr id="546274827" name="" title=""/>
@@ -169,7 +169,7 @@
                     <pic:cNvPicPr/>
                   </pic:nvPicPr>
                   <pic:blipFill>
-                    <a:blip r:embed="R285b3b5ca2c34eee">
+                    <a:blip r:embed="R0c9217a50c804843">
                       <a:extLst xmlns:a="http://schemas.openxmlformats.org/drawingml/2006/main">
                         <a:ext xmlns:a="http://schemas.openxmlformats.org/drawingml/2006/main" uri="{28A0092B-C50C-407E-A947-70E740481C1C}">
                           <a14:useLocalDpi xmlns:a14="http://schemas.microsoft.com/office/drawing/2010/main" val="0"/>
@@ -232,7 +232,7 @@
       </w:r>
       <w:r>
         <w:drawing>
-          <wp:inline xmlns:wp14="http://schemas.microsoft.com/office/word/2010/wordprocessingDrawing" wp14:editId="50817685" wp14:anchorId="2E44A46D">
+          <wp:inline xmlns:wp14="http://schemas.microsoft.com/office/word/2010/wordprocessingDrawing" wp14:editId="366558C4" wp14:anchorId="2E44A46D">
             <wp:extent cx="4572000" cy="2190750"/>
             <wp:effectExtent l="0" t="0" r="0" b="0"/>
             <wp:docPr id="467789613" name="" title=""/>
@@ -247,7 +247,7 @@
                     <pic:cNvPicPr/>
                   </pic:nvPicPr>
                   <pic:blipFill>
-                    <a:blip r:embed="R691183262f9048e1">
+                    <a:blip r:embed="R02ce16f1e8e54f27">
                       <a:extLst xmlns:a="http://schemas.openxmlformats.org/drawingml/2006/main">
                         <a:ext xmlns:a="http://schemas.openxmlformats.org/drawingml/2006/main" uri="{28A0092B-C50C-407E-A947-70E740481C1C}">
                           <a14:useLocalDpi xmlns:a14="http://schemas.microsoft.com/office/drawing/2010/main" val="0"/>
@@ -303,10 +303,10 @@
       </w:r>
       <w:r>
         <w:drawing>
-          <wp:inline wp14:editId="4EB967AD" wp14:anchorId="7C1FCEEA">
-            <wp:extent cx="4572000" cy="1171575"/>
+          <wp:inline wp14:editId="76DF8FA5" wp14:anchorId="6ADAFF9B">
+            <wp:extent cx="4572000" cy="2628900"/>
             <wp:effectExtent l="0" t="0" r="0" b="0"/>
-            <wp:docPr id="1362446293" name="" title=""/>
+            <wp:docPr id="252857854" name="" title=""/>
             <wp:cNvGraphicFramePr>
               <a:graphicFrameLocks noChangeAspect="1"/>
             </wp:cNvGraphicFramePr>
@@ -318,7 +318,7 @@
                     <pic:cNvPicPr/>
                   </pic:nvPicPr>
                   <pic:blipFill>
-                    <a:blip r:embed="R098da71e5e764f92">
+                    <a:blip r:embed="Rd3a6ead457404b82">
                       <a:extLst>
                         <a:ext xmlns:a="http://schemas.openxmlformats.org/drawingml/2006/main" uri="{28A0092B-C50C-407E-A947-70E740481C1C}">
                           <a14:useLocalDpi val="0"/>
@@ -332,7 +332,7 @@
                   <pic:spPr>
                     <a:xfrm>
                       <a:off x="0" y="0"/>
-                      <a:ext cx="4572000" cy="1171575"/>
+                      <a:ext cx="4572000" cy="2628900"/>
                     </a:xfrm>
                     <a:prstGeom prst="rect">
                       <a:avLst/>
@@ -356,18 +356,88 @@
           <w:numId w:val="1"/>
         </w:numPr>
         <w:rPr>
-          <w:sz w:val="22"/>
-          <w:szCs w:val="22"/>
-        </w:rPr>
-      </w:pPr>
-      <w:r>
-        <w:rPr/>
-        <w:t>Double click the “jmeter.bat” in the “apache-jmeter-5.4.3/bin”</w:t>
+          <w:rFonts w:ascii="Calibri" w:hAnsi="Calibri" w:eastAsia="Calibri" w:cs="Calibri" w:asciiTheme="minorAscii" w:hAnsiTheme="minorAscii" w:eastAsiaTheme="minorAscii" w:cstheme="minorAscii"/>
+          <w:sz w:val="22"/>
+          <w:szCs w:val="22"/>
+        </w:rPr>
+      </w:pPr>
+      <w:r>
+        <w:rPr/>
+        <w:t xml:space="preserve">To start the JMeter </w:t>
+      </w:r>
+      <w:proofErr w:type="gramStart"/>
+      <w:r>
+        <w:rPr/>
+        <w:t>application ,</w:t>
+      </w:r>
+      <w:proofErr w:type="gramEnd"/>
+      <w:r>
+        <w:rPr/>
+        <w:t xml:space="preserve"> double click the “</w:t>
+      </w:r>
+      <w:proofErr w:type="spellStart"/>
+      <w:r>
+        <w:rPr/>
+        <w:t>jmeter</w:t>
+      </w:r>
+      <w:proofErr w:type="spellEnd"/>
+      <w:r>
+        <w:rPr/>
+        <w:t>.bat” in the “apache-jmeter-5.4.3/bin”</w:t>
       </w:r>
       <w:r>
         <w:br/>
       </w:r>
       <w:r>
+        <w:drawing>
+          <wp:inline wp14:editId="1E7441C3" wp14:anchorId="6935CC39">
+            <wp:extent cx="4572000" cy="3181350"/>
+            <wp:effectExtent l="0" t="0" r="0" b="0"/>
+            <wp:docPr id="1000329611" name="" title=""/>
+            <wp:cNvGraphicFramePr>
+              <a:graphicFrameLocks noChangeAspect="1"/>
+            </wp:cNvGraphicFramePr>
+            <a:graphic>
+              <a:graphicData uri="http://schemas.openxmlformats.org/drawingml/2006/picture">
+                <pic:pic>
+                  <pic:nvPicPr>
+                    <pic:cNvPr id="0" name=""/>
+                    <pic:cNvPicPr/>
+                  </pic:nvPicPr>
+                  <pic:blipFill>
+                    <a:blip r:embed="R3f4c519c8e844da4">
+                      <a:extLst>
+                        <a:ext xmlns:a="http://schemas.openxmlformats.org/drawingml/2006/main" uri="{28A0092B-C50C-407E-A947-70E740481C1C}">
+                          <a14:useLocalDpi val="0"/>
+                        </a:ext>
+                      </a:extLst>
+                    </a:blip>
+                    <a:stretch>
+                      <a:fillRect/>
+                    </a:stretch>
+                  </pic:blipFill>
+                  <pic:spPr>
+                    <a:xfrm>
+                      <a:off x="0" y="0"/>
+                      <a:ext cx="4572000" cy="3181350"/>
+                    </a:xfrm>
+                    <a:prstGeom prst="rect">
+                      <a:avLst/>
+                    </a:prstGeom>
+                  </pic:spPr>
+                </pic:pic>
+              </a:graphicData>
+            </a:graphic>
+          </wp:inline>
+        </w:drawing>
+      </w:r>
+      <w:r>
+        <w:br/>
+      </w:r>
+      <w:r>
+        <w:br/>
+      </w:r>
+      <w:r>
         <w:rPr/>
         <w:t xml:space="preserve">The </w:t>
       </w:r>
@@ -384,6 +454,52 @@
       <w:r>
         <w:br/>
       </w:r>
+      <w:r>
+        <w:drawing>
+          <wp:inline wp14:editId="1C1766F8" wp14:anchorId="36D209D1">
+            <wp:extent cx="4572000" cy="2495550"/>
+            <wp:effectExtent l="0" t="0" r="0" b="0"/>
+            <wp:docPr id="129444956" name="" title=""/>
+            <wp:cNvGraphicFramePr>
+              <a:graphicFrameLocks noChangeAspect="1"/>
+            </wp:cNvGraphicFramePr>
+            <a:graphic>
+              <a:graphicData uri="http://schemas.openxmlformats.org/drawingml/2006/picture">
+                <pic:pic>
+                  <pic:nvPicPr>
+                    <pic:cNvPr id="0" name=""/>
+                    <pic:cNvPicPr/>
+                  </pic:nvPicPr>
+                  <pic:blipFill>
+                    <a:blip r:embed="R57c0ec7197084159">
+                      <a:extLst>
+                        <a:ext xmlns:a="http://schemas.openxmlformats.org/drawingml/2006/main" uri="{28A0092B-C50C-407E-A947-70E740481C1C}">
+                          <a14:useLocalDpi val="0"/>
+                        </a:ext>
+                      </a:extLst>
+                    </a:blip>
+                    <a:stretch>
+                      <a:fillRect/>
+                    </a:stretch>
+                  </pic:blipFill>
+                  <pic:spPr>
+                    <a:xfrm>
+                      <a:off x="0" y="0"/>
+                      <a:ext cx="4572000" cy="2495550"/>
+                    </a:xfrm>
+                    <a:prstGeom prst="rect">
+                      <a:avLst/>
+                    </a:prstGeom>
+                  </pic:spPr>
+                </pic:pic>
+              </a:graphicData>
+            </a:graphic>
+          </wp:inline>
+        </w:drawing>
+      </w:r>
+      <w:r>
+        <w:br/>
+      </w:r>
     </w:p>
     <w:p>
       <w:pPr>
@@ -393,20 +509,67 @@
           <w:numId w:val="1"/>
         </w:numPr>
         <w:rPr>
-          <w:color w:val="000000" w:themeColor="text1" w:themeTint="FF" w:themeShade="FF"/>
-          <w:sz w:val="22"/>
-          <w:szCs w:val="22"/>
-        </w:rPr>
-      </w:pPr>
-      <w:r>
-        <w:rPr>
-          <w:color w:val="FF0000"/>
-        </w:rPr>
-        <w:t xml:space="preserve">Create a Test plan by clicking the </w:t>
+          <w:rFonts w:ascii="Calibri" w:hAnsi="Calibri" w:eastAsia="Calibri" w:cs="Calibri" w:asciiTheme="minorAscii" w:hAnsiTheme="minorAscii" w:eastAsiaTheme="minorAscii" w:cstheme="minorAscii"/>
+          <w:color w:val="auto"/>
+          <w:sz w:val="22"/>
+          <w:szCs w:val="22"/>
+        </w:rPr>
+      </w:pPr>
+      <w:r>
+        <w:rPr>
+          <w:color w:val="auto"/>
+        </w:rPr>
+        <w:t xml:space="preserve">Create a new Test plan by clicking the top left blank paper icon </w:t>
       </w:r>
       <w:r>
         <w:br/>
       </w:r>
+      <w:r>
+        <w:drawing>
+          <wp:inline wp14:editId="0FB68332" wp14:anchorId="6E9C9DDD">
+            <wp:extent cx="4572000" cy="2409825"/>
+            <wp:effectExtent l="0" t="0" r="0" b="0"/>
+            <wp:docPr id="306351868" name="" title=""/>
+            <wp:cNvGraphicFramePr>
+              <a:graphicFrameLocks noChangeAspect="1"/>
+            </wp:cNvGraphicFramePr>
+            <a:graphic>
+              <a:graphicData uri="http://schemas.openxmlformats.org/drawingml/2006/picture">
+                <pic:pic>
+                  <pic:nvPicPr>
+                    <pic:cNvPr id="0" name=""/>
+                    <pic:cNvPicPr/>
+                  </pic:nvPicPr>
+                  <pic:blipFill>
+                    <a:blip r:embed="R1355a82fcaff41dc">
+                      <a:extLst>
+                        <a:ext xmlns:a="http://schemas.openxmlformats.org/drawingml/2006/main" uri="{28A0092B-C50C-407E-A947-70E740481C1C}">
+                          <a14:useLocalDpi val="0"/>
+                        </a:ext>
+                      </a:extLst>
+                    </a:blip>
+                    <a:stretch>
+                      <a:fillRect/>
+                    </a:stretch>
+                  </pic:blipFill>
+                  <pic:spPr>
+                    <a:xfrm>
+                      <a:off x="0" y="0"/>
+                      <a:ext cx="4572000" cy="2409825"/>
+                    </a:xfrm>
+                    <a:prstGeom prst="rect">
+                      <a:avLst/>
+                    </a:prstGeom>
+                  </pic:spPr>
+                </pic:pic>
+              </a:graphicData>
+            </a:graphic>
+          </wp:inline>
+        </w:drawing>
+      </w:r>
+      <w:r>
+        <w:br/>
+      </w:r>
     </w:p>
     <w:p>
       <w:pPr>
@@ -433,7 +596,7 @@
       </w:r>
       <w:r>
         <w:drawing>
-          <wp:inline wp14:editId="2AE822F1" wp14:anchorId="65F525D4">
+          <wp:inline wp14:editId="2D7B9236" wp14:anchorId="65F525D4">
             <wp:extent cx="4572000" cy="2428875"/>
             <wp:effectExtent l="0" t="0" r="0" b="0"/>
             <wp:docPr id="920651193" name="" title=""/>
@@ -448,7 +611,7 @@
                     <pic:cNvPicPr/>
                   </pic:nvPicPr>
                   <pic:blipFill>
-                    <a:blip r:embed="R8ef89357caa44c67">
+                    <a:blip r:embed="R092afbfac8594e54">
                       <a:extLst>
                         <a:ext xmlns:a="http://schemas.openxmlformats.org/drawingml/2006/main" uri="{28A0092B-C50C-407E-A947-70E740481C1C}">
                           <a14:useLocalDpi val="0"/>
@@ -776,6 +939,55 @@
     </w:p>
     <w:p>
       <w:pPr>
+        <w:pStyle w:val="Normal"/>
+        <w:ind w:left="720" w:firstLine="0"/>
+      </w:pPr>
+      <w:r>
+        <w:drawing>
+          <wp:inline wp14:editId="26931F89" wp14:anchorId="76A14A6D">
+            <wp:extent cx="4572000" cy="2352675"/>
+            <wp:effectExtent l="0" t="0" r="0" b="0"/>
+            <wp:docPr id="151716895" name="" title=""/>
+            <wp:cNvGraphicFramePr>
+              <a:graphicFrameLocks noChangeAspect="1"/>
+            </wp:cNvGraphicFramePr>
+            <a:graphic>
+              <a:graphicData uri="http://schemas.openxmlformats.org/drawingml/2006/picture">
+                <pic:pic>
+                  <pic:nvPicPr>
+                    <pic:cNvPr id="0" name=""/>
+                    <pic:cNvPicPr/>
+                  </pic:nvPicPr>
+                  <pic:blipFill>
+                    <a:blip r:embed="R5b90d4824fe940fd">
+                      <a:extLst>
+                        <a:ext xmlns:a="http://schemas.openxmlformats.org/drawingml/2006/main" uri="{28A0092B-C50C-407E-A947-70E740481C1C}">
+                          <a14:useLocalDpi val="0"/>
+                        </a:ext>
+                      </a:extLst>
+                    </a:blip>
+                    <a:stretch>
+                      <a:fillRect/>
+                    </a:stretch>
+                  </pic:blipFill>
+                  <pic:spPr>
+                    <a:xfrm>
+                      <a:off x="0" y="0"/>
+                      <a:ext cx="4572000" cy="2352675"/>
+                    </a:xfrm>
+                    <a:prstGeom prst="rect">
+                      <a:avLst/>
+                    </a:prstGeom>
+                  </pic:spPr>
+                </pic:pic>
+              </a:graphicData>
+            </a:graphic>
+          </wp:inline>
+        </w:drawing>
+      </w:r>
+    </w:p>
+    <w:p>
+      <w:pPr>
         <w:pStyle w:val="ListParagraph"/>
         <w:numPr>
           <w:ilvl w:val="0"/>
@@ -806,6 +1018,49 @@
         <w:br/>
       </w:r>
       <w:r>
+        <w:drawing>
+          <wp:inline wp14:editId="44412CE4" wp14:anchorId="36ACBC7B">
+            <wp:extent cx="4572000" cy="2943225"/>
+            <wp:effectExtent l="0" t="0" r="0" b="0"/>
+            <wp:docPr id="1996651358" name="" title=""/>
+            <wp:cNvGraphicFramePr>
+              <a:graphicFrameLocks noChangeAspect="1"/>
+            </wp:cNvGraphicFramePr>
+            <a:graphic>
+              <a:graphicData uri="http://schemas.openxmlformats.org/drawingml/2006/picture">
+                <pic:pic>
+                  <pic:nvPicPr>
+                    <pic:cNvPr id="0" name=""/>
+                    <pic:cNvPicPr/>
+                  </pic:nvPicPr>
+                  <pic:blipFill>
+                    <a:blip r:embed="Rd3e361ccbb954626">
+                      <a:extLst>
+                        <a:ext xmlns:a="http://schemas.openxmlformats.org/drawingml/2006/main" uri="{28A0092B-C50C-407E-A947-70E740481C1C}">
+                          <a14:useLocalDpi val="0"/>
+                        </a:ext>
+                      </a:extLst>
+                    </a:blip>
+                    <a:stretch>
+                      <a:fillRect/>
+                    </a:stretch>
+                  </pic:blipFill>
+                  <pic:spPr>
+                    <a:xfrm>
+                      <a:off x="0" y="0"/>
+                      <a:ext cx="4572000" cy="2943225"/>
+                    </a:xfrm>
+                    <a:prstGeom prst="rect">
+                      <a:avLst/>
+                    </a:prstGeom>
+                  </pic:spPr>
+                </pic:pic>
+              </a:graphicData>
+            </a:graphic>
+          </wp:inline>
+        </w:drawing>
+      </w:r>
+      <w:r>
         <w:br/>
       </w:r>
     </w:p>
@@ -835,14 +1090,23 @@
           <w:numId w:val="1"/>
         </w:numPr>
         <w:rPr>
-          <w:color w:val="auto"/>
-          <w:sz w:val="22"/>
-          <w:szCs w:val="22"/>
-        </w:rPr>
-      </w:pPr>
-      <w:r>
-        <w:rPr/>
-        <w:t>Name: “Home page”</w:t>
+          <w:rFonts w:ascii="Calibri" w:hAnsi="Calibri" w:eastAsia="Calibri" w:cs="Calibri" w:asciiTheme="minorAscii" w:hAnsiTheme="minorAscii" w:eastAsiaTheme="minorAscii" w:cstheme="minorAscii"/>
+          <w:color w:val="auto"/>
+          <w:sz w:val="22"/>
+          <w:szCs w:val="22"/>
+        </w:rPr>
+      </w:pPr>
+      <w:r>
+        <w:rPr/>
+        <w:t xml:space="preserve">Name: “3 </w:t>
+      </w:r>
+      <w:r>
+        <w:rPr/>
+        <w:t>MB page</w:t>
+      </w:r>
+      <w:r>
+        <w:rPr/>
+        <w:t>”</w:t>
       </w:r>
     </w:p>
     <w:p>
@@ -939,14 +1203,23 @@
           <w:numId w:val="1"/>
         </w:numPr>
         <w:rPr>
-          <w:color w:val="auto"/>
-          <w:sz w:val="22"/>
-          <w:szCs w:val="22"/>
-        </w:rPr>
-      </w:pPr>
-      <w:r>
-        <w:rPr/>
-        <w:t>(Please insert the public IP address of the EC2 server)</w:t>
+          <w:rFonts w:ascii="Calibri" w:hAnsi="Calibri" w:eastAsia="Calibri" w:cs="Calibri" w:asciiTheme="minorAscii" w:hAnsiTheme="minorAscii" w:eastAsiaTheme="minorAscii" w:cstheme="minorAscii"/>
+          <w:color w:val="auto"/>
+          <w:sz w:val="22"/>
+          <w:szCs w:val="22"/>
+        </w:rPr>
+      </w:pPr>
+      <w:r>
+        <w:rPr/>
+        <w:t xml:space="preserve">(Please insert the public IP address of one of the EC2 </w:t>
+      </w:r>
+      <w:r>
+        <w:rPr/>
+        <w:t>servers</w:t>
+      </w:r>
+      <w:r>
+        <w:rPr/>
+        <w:t>)</w:t>
       </w:r>
     </w:p>
     <w:p>
@@ -1029,6 +1302,7 @@
           <w:numId w:val="1"/>
         </w:numPr>
         <w:rPr>
+          <w:rFonts w:ascii="Calibri" w:hAnsi="Calibri" w:eastAsia="Calibri" w:cs="Calibri" w:asciiTheme="minorAscii" w:hAnsiTheme="minorAscii" w:eastAsiaTheme="minorAscii" w:cstheme="minorAscii"/>
           <w:color w:val="auto"/>
           <w:sz w:val="22"/>
           <w:szCs w:val="22"/>
@@ -1040,6 +1314,55 @@
       </w:r>
       <w:r>
         <w:br/>
+      </w:r>
+    </w:p>
+    <w:p>
+      <w:pPr>
+        <w:pStyle w:val="Normal"/>
+        <w:ind w:left="720" w:firstLine="0"/>
+      </w:pPr>
+      <w:r>
+        <w:drawing>
+          <wp:inline wp14:editId="1FCC7A8B" wp14:anchorId="708D846C">
+            <wp:extent cx="4572000" cy="2438400"/>
+            <wp:effectExtent l="0" t="0" r="0" b="0"/>
+            <wp:docPr id="1508906394" name="" title=""/>
+            <wp:cNvGraphicFramePr>
+              <a:graphicFrameLocks noChangeAspect="1"/>
+            </wp:cNvGraphicFramePr>
+            <a:graphic>
+              <a:graphicData uri="http://schemas.openxmlformats.org/drawingml/2006/picture">
+                <pic:pic>
+                  <pic:nvPicPr>
+                    <pic:cNvPr id="0" name=""/>
+                    <pic:cNvPicPr/>
+                  </pic:nvPicPr>
+                  <pic:blipFill>
+                    <a:blip r:embed="R2a36082cea284ab7">
+                      <a:extLst>
+                        <a:ext xmlns:a="http://schemas.openxmlformats.org/drawingml/2006/main" uri="{28A0092B-C50C-407E-A947-70E740481C1C}">
+                          <a14:useLocalDpi val="0"/>
+                        </a:ext>
+                      </a:extLst>
+                    </a:blip>
+                    <a:stretch>
+                      <a:fillRect/>
+                    </a:stretch>
+                  </pic:blipFill>
+                  <pic:spPr>
+                    <a:xfrm>
+                      <a:off x="0" y="0"/>
+                      <a:ext cx="4572000" cy="2438400"/>
+                    </a:xfrm>
+                    <a:prstGeom prst="rect">
+                      <a:avLst/>
+                    </a:prstGeom>
+                  </pic:spPr>
+                </pic:pic>
+              </a:graphicData>
+            </a:graphic>
+          </wp:inline>
+        </w:drawing>
       </w:r>
     </w:p>
     <w:p>
@@ -1056,6 +1379,7 @@
           <w:numId w:val="1"/>
         </w:numPr>
         <w:rPr>
+          <w:rFonts w:ascii="Calibri" w:hAnsi="Calibri" w:eastAsia="Calibri" w:cs="Calibri" w:asciiTheme="minorAscii" w:hAnsiTheme="minorAscii" w:eastAsiaTheme="minorAscii" w:cstheme="minorAscii"/>
           <w:color w:val="auto"/>
           <w:sz w:val="22"/>
           <w:szCs w:val="22"/>
@@ -1069,6 +1393,49 @@
         <w:br/>
       </w:r>
       <w:r>
+        <w:drawing>
+          <wp:inline wp14:editId="097DCAA5" wp14:anchorId="792BBA80">
+            <wp:extent cx="4572000" cy="2857500"/>
+            <wp:effectExtent l="0" t="0" r="0" b="0"/>
+            <wp:docPr id="1868991118" name="" title=""/>
+            <wp:cNvGraphicFramePr>
+              <a:graphicFrameLocks noChangeAspect="1"/>
+            </wp:cNvGraphicFramePr>
+            <a:graphic>
+              <a:graphicData uri="http://schemas.openxmlformats.org/drawingml/2006/picture">
+                <pic:pic>
+                  <pic:nvPicPr>
+                    <pic:cNvPr id="0" name=""/>
+                    <pic:cNvPicPr/>
+                  </pic:nvPicPr>
+                  <pic:blipFill>
+                    <a:blip r:embed="Rd1e8ebaf016f4bf9">
+                      <a:extLst>
+                        <a:ext xmlns:a="http://schemas.openxmlformats.org/drawingml/2006/main" uri="{28A0092B-C50C-407E-A947-70E740481C1C}">
+                          <a14:useLocalDpi val="0"/>
+                        </a:ext>
+                      </a:extLst>
+                    </a:blip>
+                    <a:stretch>
+                      <a:fillRect/>
+                    </a:stretch>
+                  </pic:blipFill>
+                  <pic:spPr>
+                    <a:xfrm>
+                      <a:off x="0" y="0"/>
+                      <a:ext cx="4572000" cy="2857500"/>
+                    </a:xfrm>
+                    <a:prstGeom prst="rect">
+                      <a:avLst/>
+                    </a:prstGeom>
+                  </pic:spPr>
+                </pic:pic>
+              </a:graphicData>
+            </a:graphic>
+          </wp:inline>
+        </w:drawing>
+      </w:r>
+      <w:r>
         <w:br/>
       </w:r>
     </w:p>
@@ -1080,6 +1447,7 @@
           <w:numId w:val="1"/>
         </w:numPr>
         <w:rPr>
+          <w:rFonts w:ascii="Calibri" w:hAnsi="Calibri" w:eastAsia="Calibri" w:cs="Calibri" w:asciiTheme="minorAscii" w:hAnsiTheme="minorAscii" w:eastAsiaTheme="minorAscii" w:cstheme="minorAscii"/>
           <w:color w:val="auto"/>
           <w:sz w:val="22"/>
           <w:szCs w:val="22"/>
@@ -1092,6 +1460,52 @@
       <w:r>
         <w:br/>
       </w:r>
+      <w:r>
+        <w:drawing>
+          <wp:inline wp14:editId="109B79B0" wp14:anchorId="56CF22FC">
+            <wp:extent cx="4572000" cy="2924175"/>
+            <wp:effectExtent l="0" t="0" r="0" b="0"/>
+            <wp:docPr id="468110202" name="" title=""/>
+            <wp:cNvGraphicFramePr>
+              <a:graphicFrameLocks noChangeAspect="1"/>
+            </wp:cNvGraphicFramePr>
+            <a:graphic>
+              <a:graphicData uri="http://schemas.openxmlformats.org/drawingml/2006/picture">
+                <pic:pic>
+                  <pic:nvPicPr>
+                    <pic:cNvPr id="0" name=""/>
+                    <pic:cNvPicPr/>
+                  </pic:nvPicPr>
+                  <pic:blipFill>
+                    <a:blip r:embed="R7698b2ab6af649a9">
+                      <a:extLst>
+                        <a:ext xmlns:a="http://schemas.openxmlformats.org/drawingml/2006/main" uri="{28A0092B-C50C-407E-A947-70E740481C1C}">
+                          <a14:useLocalDpi val="0"/>
+                        </a:ext>
+                      </a:extLst>
+                    </a:blip>
+                    <a:stretch>
+                      <a:fillRect/>
+                    </a:stretch>
+                  </pic:blipFill>
+                  <pic:spPr>
+                    <a:xfrm>
+                      <a:off x="0" y="0"/>
+                      <a:ext cx="4572000" cy="2924175"/>
+                    </a:xfrm>
+                    <a:prstGeom prst="rect">
+                      <a:avLst/>
+                    </a:prstGeom>
+                  </pic:spPr>
+                </pic:pic>
+              </a:graphicData>
+            </a:graphic>
+          </wp:inline>
+        </w:drawing>
+      </w:r>
+      <w:r>
+        <w:br/>
+      </w:r>
     </w:p>
     <w:p>
       <w:pPr>
@@ -1101,13 +1515,1233 @@
           <w:numId w:val="1"/>
         </w:numPr>
         <w:rPr>
-          <w:color w:val="auto"/>
-          <w:sz w:val="22"/>
-          <w:szCs w:val="22"/>
-        </w:rPr>
-      </w:pPr>
+          <w:rFonts w:ascii="Calibri" w:hAnsi="Calibri" w:eastAsia="Calibri" w:cs="Calibri" w:asciiTheme="minorAscii" w:hAnsiTheme="minorAscii" w:eastAsiaTheme="minorAscii" w:cstheme="minorAscii"/>
+          <w:color w:val="auto"/>
+          <w:sz w:val="22"/>
+          <w:szCs w:val="22"/>
+        </w:rPr>
+      </w:pPr>
+      <w:r>
+        <w:rPr/>
+        <w:t xml:space="preserve">For establishing the test on 200 concurrent </w:t>
+      </w:r>
+      <w:r>
+        <w:rPr/>
+        <w:t>users</w:t>
+      </w:r>
+      <w:r>
+        <w:rPr/>
+        <w:t>, repeat step 8 – 13, but with different settings i</w:t>
+      </w:r>
+      <w:r>
+        <w:rPr>
+          <w:color w:val="auto"/>
+        </w:rPr>
+        <w:t>n the thread group settings, we will have the following settings:</w:t>
+      </w:r>
+    </w:p>
+    <w:p>
+      <w:pPr>
+        <w:pStyle w:val="ListParagraph"/>
+        <w:numPr>
+          <w:ilvl w:val="1"/>
+          <w:numId w:val="1"/>
+        </w:numPr>
+        <w:rPr>
+          <w:rFonts w:ascii="Calibri" w:hAnsi="Calibri" w:eastAsia="Calibri" w:cs="Calibri" w:asciiTheme="minorAscii" w:hAnsiTheme="minorAscii" w:eastAsiaTheme="minorAscii" w:cstheme="minorAscii"/>
+          <w:color w:val="auto"/>
+          <w:sz w:val="22"/>
+          <w:szCs w:val="22"/>
+        </w:rPr>
+      </w:pPr>
+      <w:r>
+        <w:rPr>
+          <w:color w:val="auto"/>
+        </w:rPr>
+        <w:t>Name: “200 concurrent user”</w:t>
+      </w:r>
+    </w:p>
+    <w:p>
+      <w:pPr>
+        <w:pStyle w:val="ListParagraph"/>
+        <w:numPr>
+          <w:ilvl w:val="1"/>
+          <w:numId w:val="1"/>
+        </w:numPr>
+        <w:rPr>
+          <w:rFonts w:ascii="Calibri" w:hAnsi="Calibri" w:eastAsia="Calibri" w:cs="Calibri" w:asciiTheme="minorAscii" w:hAnsiTheme="minorAscii" w:eastAsiaTheme="minorAscii" w:cstheme="minorAscii"/>
+          <w:sz w:val="22"/>
+          <w:szCs w:val="22"/>
+        </w:rPr>
+      </w:pPr>
+      <w:r>
+        <w:rPr/>
+        <w:t>Action to be taken after a sample error</w:t>
+      </w:r>
+    </w:p>
+    <w:p>
+      <w:pPr>
+        <w:pStyle w:val="ListParagraph"/>
+        <w:numPr>
+          <w:ilvl w:val="1"/>
+          <w:numId w:val="1"/>
+        </w:numPr>
+        <w:rPr>
+          <w:rFonts w:ascii="Calibri" w:hAnsi="Calibri" w:eastAsia="Calibri" w:cs="Calibri" w:asciiTheme="minorAscii" w:hAnsiTheme="minorAscii" w:eastAsiaTheme="minorAscii" w:cstheme="minorAscii"/>
+          <w:sz w:val="22"/>
+          <w:szCs w:val="22"/>
+        </w:rPr>
+      </w:pPr>
+      <w:r>
+        <w:rPr/>
+        <w:t>Thread properties</w:t>
+      </w:r>
+    </w:p>
+    <w:p>
+      <w:pPr>
+        <w:pStyle w:val="ListParagraph"/>
+        <w:numPr>
+          <w:ilvl w:val="2"/>
+          <w:numId w:val="1"/>
+        </w:numPr>
+        <w:rPr>
+          <w:rFonts w:ascii="Calibri" w:hAnsi="Calibri" w:eastAsia="Calibri" w:cs="Calibri" w:asciiTheme="minorAscii" w:hAnsiTheme="minorAscii" w:eastAsiaTheme="minorAscii" w:cstheme="minorAscii"/>
+          <w:sz w:val="22"/>
+          <w:szCs w:val="22"/>
+        </w:rPr>
+      </w:pPr>
+      <w:r>
+        <w:rPr/>
+        <w:t>Number of threads</w:t>
+      </w:r>
+    </w:p>
+    <w:p>
+      <w:pPr>
+        <w:pStyle w:val="ListParagraph"/>
+        <w:numPr>
+          <w:ilvl w:val="3"/>
+          <w:numId w:val="1"/>
+        </w:numPr>
+        <w:rPr>
+          <w:rFonts w:ascii="Calibri" w:hAnsi="Calibri" w:eastAsia="Calibri" w:cs="Calibri" w:asciiTheme="minorAscii" w:hAnsiTheme="minorAscii" w:eastAsiaTheme="minorAscii" w:cstheme="minorAscii"/>
+          <w:sz w:val="22"/>
+          <w:szCs w:val="22"/>
+        </w:rPr>
+      </w:pPr>
+      <w:r>
+        <w:rPr/>
+        <w:t>200</w:t>
+      </w:r>
+    </w:p>
+    <w:p>
+      <w:pPr>
+        <w:pStyle w:val="ListParagraph"/>
+        <w:numPr>
+          <w:ilvl w:val="2"/>
+          <w:numId w:val="1"/>
+        </w:numPr>
+        <w:rPr>
+          <w:rFonts w:ascii="Calibri" w:hAnsi="Calibri" w:eastAsia="Calibri" w:cs="Calibri" w:asciiTheme="minorAscii" w:hAnsiTheme="minorAscii" w:eastAsiaTheme="minorAscii" w:cstheme="minorAscii"/>
+          <w:sz w:val="22"/>
+          <w:szCs w:val="22"/>
+        </w:rPr>
+      </w:pPr>
+      <w:r>
+        <w:rPr/>
+        <w:t xml:space="preserve">Ramp up period </w:t>
+      </w:r>
+    </w:p>
+    <w:p>
+      <w:pPr>
+        <w:pStyle w:val="ListParagraph"/>
+        <w:numPr>
+          <w:ilvl w:val="3"/>
+          <w:numId w:val="1"/>
+        </w:numPr>
+        <w:bidi w:val="0"/>
+        <w:spacing w:before="0" w:beforeAutospacing="off" w:after="160" w:afterAutospacing="off" w:line="259" w:lineRule="auto"/>
+        <w:ind w:left="2880" w:right="0" w:hanging="360"/>
+        <w:jc w:val="left"/>
+        <w:rPr>
+          <w:rFonts w:ascii="Calibri" w:hAnsi="Calibri" w:eastAsia="Calibri" w:cs="Calibri" w:asciiTheme="minorAscii" w:hAnsiTheme="minorAscii" w:eastAsiaTheme="minorAscii" w:cstheme="minorAscii"/>
+          <w:sz w:val="22"/>
+          <w:szCs w:val="22"/>
+        </w:rPr>
+      </w:pPr>
+      <w:r>
+        <w:rPr/>
+        <w:t>20</w:t>
+      </w:r>
+    </w:p>
+    <w:p>
+      <w:pPr>
+        <w:pStyle w:val="ListParagraph"/>
+        <w:numPr>
+          <w:ilvl w:val="2"/>
+          <w:numId w:val="1"/>
+        </w:numPr>
+        <w:rPr>
+          <w:rFonts w:ascii="Calibri" w:hAnsi="Calibri" w:eastAsia="Calibri" w:cs="Calibri" w:asciiTheme="minorAscii" w:hAnsiTheme="minorAscii" w:eastAsiaTheme="minorAscii" w:cstheme="minorAscii"/>
+          <w:sz w:val="22"/>
+          <w:szCs w:val="22"/>
+        </w:rPr>
+      </w:pPr>
+      <w:r>
+        <w:rPr/>
+        <w:t>Loop count</w:t>
+      </w:r>
+    </w:p>
+    <w:p>
+      <w:pPr>
+        <w:pStyle w:val="ListParagraph"/>
+        <w:numPr>
+          <w:ilvl w:val="3"/>
+          <w:numId w:val="1"/>
+        </w:numPr>
+        <w:rPr>
+          <w:rFonts w:ascii="Calibri" w:hAnsi="Calibri" w:eastAsia="Calibri" w:cs="Calibri" w:asciiTheme="minorAscii" w:hAnsiTheme="minorAscii" w:eastAsiaTheme="minorAscii" w:cstheme="minorAscii"/>
+          <w:sz w:val="22"/>
+          <w:szCs w:val="22"/>
+        </w:rPr>
+      </w:pPr>
+      <w:r>
+        <w:rPr/>
+        <w:t>1</w:t>
+      </w:r>
+    </w:p>
+    <w:p>
+      <w:pPr>
+        <w:pStyle w:val="ListParagraph"/>
+        <w:numPr>
+          <w:ilvl w:val="1"/>
+          <w:numId w:val="1"/>
+        </w:numPr>
+        <w:rPr>
+          <w:rFonts w:ascii="Calibri" w:hAnsi="Calibri" w:eastAsia="Calibri" w:cs="Calibri" w:asciiTheme="minorAscii" w:hAnsiTheme="minorAscii" w:eastAsiaTheme="minorAscii" w:cstheme="minorAscii"/>
+          <w:sz w:val="22"/>
+          <w:szCs w:val="22"/>
+        </w:rPr>
+      </w:pPr>
+      <w:r>
+        <w:rPr/>
+        <w:t xml:space="preserve">Same user on each </w:t>
+      </w:r>
+      <w:r>
+        <w:rPr/>
+        <w:t>iteration</w:t>
+      </w:r>
+    </w:p>
+    <w:p>
+      <w:pPr>
+        <w:pStyle w:val="ListParagraph"/>
+        <w:numPr>
+          <w:ilvl w:val="2"/>
+          <w:numId w:val="1"/>
+        </w:numPr>
+        <w:rPr>
+          <w:rFonts w:ascii="Calibri" w:hAnsi="Calibri" w:eastAsia="Calibri" w:cs="Calibri" w:asciiTheme="minorAscii" w:hAnsiTheme="minorAscii" w:eastAsiaTheme="minorAscii" w:cstheme="minorAscii"/>
+          <w:sz w:val="22"/>
+          <w:szCs w:val="22"/>
+        </w:rPr>
+      </w:pPr>
+      <w:r>
+        <w:rPr/>
+        <w:t>Untick</w:t>
+      </w:r>
+    </w:p>
+    <w:p>
+      <w:pPr>
+        <w:pStyle w:val="ListParagraph"/>
+        <w:numPr>
+          <w:ilvl w:val="1"/>
+          <w:numId w:val="1"/>
+        </w:numPr>
+        <w:rPr>
+          <w:rFonts w:ascii="Calibri" w:hAnsi="Calibri" w:eastAsia="Calibri" w:cs="Calibri" w:asciiTheme="minorAscii" w:hAnsiTheme="minorAscii" w:eastAsiaTheme="minorAscii" w:cstheme="minorAscii"/>
+          <w:sz w:val="22"/>
+          <w:szCs w:val="22"/>
+        </w:rPr>
+      </w:pPr>
+      <w:r>
+        <w:rPr/>
+        <w:t>Delay thread creation until needed</w:t>
+      </w:r>
+    </w:p>
+    <w:p>
+      <w:pPr>
+        <w:pStyle w:val="ListParagraph"/>
+        <w:numPr>
+          <w:ilvl w:val="2"/>
+          <w:numId w:val="1"/>
+        </w:numPr>
+        <w:rPr>
+          <w:rFonts w:ascii="Calibri" w:hAnsi="Calibri" w:eastAsia="Calibri" w:cs="Calibri" w:asciiTheme="minorAscii" w:hAnsiTheme="minorAscii" w:eastAsiaTheme="minorAscii" w:cstheme="minorAscii"/>
+          <w:sz w:val="22"/>
+          <w:szCs w:val="22"/>
+        </w:rPr>
+      </w:pPr>
+      <w:r>
+        <w:rPr/>
+        <w:t>Untick</w:t>
+      </w:r>
+    </w:p>
+    <w:p>
+      <w:pPr>
+        <w:pStyle w:val="ListParagraph"/>
+        <w:numPr>
+          <w:ilvl w:val="1"/>
+          <w:numId w:val="1"/>
+        </w:numPr>
+        <w:rPr>
+          <w:rFonts w:ascii="Calibri" w:hAnsi="Calibri" w:eastAsia="Calibri" w:cs="Calibri" w:asciiTheme="minorAscii" w:hAnsiTheme="minorAscii" w:eastAsiaTheme="minorAscii" w:cstheme="minorAscii"/>
+          <w:sz w:val="22"/>
+          <w:szCs w:val="22"/>
+        </w:rPr>
+      </w:pPr>
+      <w:r>
+        <w:rPr/>
+        <w:t>Specify Thread lifetime</w:t>
+      </w:r>
+    </w:p>
+    <w:p>
+      <w:pPr>
+        <w:pStyle w:val="ListParagraph"/>
+        <w:numPr>
+          <w:ilvl w:val="2"/>
+          <w:numId w:val="1"/>
+        </w:numPr>
+        <w:rPr>
+          <w:rFonts w:ascii="Calibri" w:hAnsi="Calibri" w:eastAsia="Calibri" w:cs="Calibri" w:asciiTheme="minorAscii" w:hAnsiTheme="minorAscii" w:eastAsiaTheme="minorAscii" w:cstheme="minorAscii"/>
+          <w:sz w:val="22"/>
+          <w:szCs w:val="22"/>
+        </w:rPr>
+      </w:pPr>
+      <w:r>
+        <w:rPr/>
+        <w:t>Untick</w:t>
+      </w:r>
+    </w:p>
+    <w:p>
+      <w:pPr>
+        <w:pStyle w:val="Normal"/>
+      </w:pPr>
+      <w:r>
+        <w:drawing>
+          <wp:inline wp14:editId="1AF0E475" wp14:anchorId="0474ED0E">
+            <wp:extent cx="4572000" cy="2657475"/>
+            <wp:effectExtent l="0" t="0" r="0" b="0"/>
+            <wp:docPr id="319778808" name="" title=""/>
+            <wp:cNvGraphicFramePr>
+              <a:graphicFrameLocks noChangeAspect="1"/>
+            </wp:cNvGraphicFramePr>
+            <a:graphic>
+              <a:graphicData uri="http://schemas.openxmlformats.org/drawingml/2006/picture">
+                <pic:pic>
+                  <pic:nvPicPr>
+                    <pic:cNvPr id="0" name=""/>
+                    <pic:cNvPicPr/>
+                  </pic:nvPicPr>
+                  <pic:blipFill>
+                    <a:blip r:embed="Rd5888a0b34ab4f75">
+                      <a:extLst>
+                        <a:ext xmlns:a="http://schemas.openxmlformats.org/drawingml/2006/main" uri="{28A0092B-C50C-407E-A947-70E740481C1C}">
+                          <a14:useLocalDpi val="0"/>
+                        </a:ext>
+                      </a:extLst>
+                    </a:blip>
+                    <a:stretch>
+                      <a:fillRect/>
+                    </a:stretch>
+                  </pic:blipFill>
+                  <pic:spPr>
+                    <a:xfrm>
+                      <a:off x="0" y="0"/>
+                      <a:ext cx="4572000" cy="2657475"/>
+                    </a:xfrm>
+                    <a:prstGeom prst="rect">
+                      <a:avLst/>
+                    </a:prstGeom>
+                  </pic:spPr>
+                </pic:pic>
+              </a:graphicData>
+            </a:graphic>
+          </wp:inline>
+        </w:drawing>
+      </w:r>
       <w:r>
         <w:br/>
+      </w:r>
+      <w:r>
+        <w:tab/>
+      </w:r>
+    </w:p>
+    <w:p>
+      <w:pPr>
+        <w:pStyle w:val="ListParagraph"/>
+        <w:numPr>
+          <w:ilvl w:val="0"/>
+          <w:numId w:val="1"/>
+        </w:numPr>
+        <w:rPr>
+          <w:rFonts w:ascii="Calibri" w:hAnsi="Calibri" w:eastAsia="Calibri" w:cs="Calibri" w:asciiTheme="minorAscii" w:hAnsiTheme="minorAscii" w:eastAsiaTheme="minorAscii" w:cstheme="minorAscii"/>
+          <w:color w:val="auto"/>
+          <w:sz w:val="22"/>
+          <w:szCs w:val="22"/>
+        </w:rPr>
+      </w:pPr>
+      <w:r>
+        <w:rPr/>
+        <w:t xml:space="preserve">For </w:t>
+      </w:r>
+      <w:r>
+        <w:rPr/>
+        <w:t>establishing</w:t>
+      </w:r>
+      <w:r>
+        <w:rPr/>
+        <w:t xml:space="preserve"> the test on 800 concurrent </w:t>
+      </w:r>
+      <w:r>
+        <w:rPr/>
+        <w:t>users</w:t>
+      </w:r>
+      <w:r>
+        <w:rPr/>
+        <w:t>, repeat step 8 – 13, but with different settings i</w:t>
+      </w:r>
+      <w:r>
+        <w:rPr>
+          <w:color w:val="auto"/>
+        </w:rPr>
+        <w:t>n the thread group settings, we will have the following settings:</w:t>
+      </w:r>
+    </w:p>
+    <w:p>
+      <w:pPr>
+        <w:pStyle w:val="ListParagraph"/>
+        <w:numPr>
+          <w:ilvl w:val="1"/>
+          <w:numId w:val="1"/>
+        </w:numPr>
+        <w:rPr>
+          <w:rFonts w:ascii="Calibri" w:hAnsi="Calibri" w:eastAsia="Calibri" w:cs="Calibri" w:asciiTheme="minorAscii" w:hAnsiTheme="minorAscii" w:eastAsiaTheme="minorAscii" w:cstheme="minorAscii"/>
+          <w:color w:val="auto"/>
+          <w:sz w:val="22"/>
+          <w:szCs w:val="22"/>
+        </w:rPr>
+      </w:pPr>
+      <w:r>
+        <w:rPr>
+          <w:color w:val="auto"/>
+        </w:rPr>
+        <w:t>Name: “800 concurrent user”</w:t>
+      </w:r>
+    </w:p>
+    <w:p>
+      <w:pPr>
+        <w:pStyle w:val="ListParagraph"/>
+        <w:numPr>
+          <w:ilvl w:val="1"/>
+          <w:numId w:val="1"/>
+        </w:numPr>
+        <w:rPr>
+          <w:rFonts w:ascii="Calibri" w:hAnsi="Calibri" w:eastAsia="Calibri" w:cs="Calibri" w:asciiTheme="minorAscii" w:hAnsiTheme="minorAscii" w:eastAsiaTheme="minorAscii" w:cstheme="minorAscii"/>
+          <w:sz w:val="22"/>
+          <w:szCs w:val="22"/>
+        </w:rPr>
+      </w:pPr>
+      <w:r>
+        <w:rPr/>
+        <w:t>Action to be taken after a sample error</w:t>
+      </w:r>
+    </w:p>
+    <w:p>
+      <w:pPr>
+        <w:pStyle w:val="ListParagraph"/>
+        <w:numPr>
+          <w:ilvl w:val="1"/>
+          <w:numId w:val="1"/>
+        </w:numPr>
+        <w:rPr>
+          <w:rFonts w:ascii="Calibri" w:hAnsi="Calibri" w:eastAsia="Calibri" w:cs="Calibri" w:asciiTheme="minorAscii" w:hAnsiTheme="minorAscii" w:eastAsiaTheme="minorAscii" w:cstheme="minorAscii"/>
+          <w:sz w:val="22"/>
+          <w:szCs w:val="22"/>
+        </w:rPr>
+      </w:pPr>
+      <w:r>
+        <w:rPr/>
+        <w:t>Thread properties</w:t>
+      </w:r>
+    </w:p>
+    <w:p>
+      <w:pPr>
+        <w:pStyle w:val="ListParagraph"/>
+        <w:numPr>
+          <w:ilvl w:val="2"/>
+          <w:numId w:val="1"/>
+        </w:numPr>
+        <w:rPr>
+          <w:rFonts w:ascii="Calibri" w:hAnsi="Calibri" w:eastAsia="Calibri" w:cs="Calibri" w:asciiTheme="minorAscii" w:hAnsiTheme="minorAscii" w:eastAsiaTheme="minorAscii" w:cstheme="minorAscii"/>
+          <w:sz w:val="22"/>
+          <w:szCs w:val="22"/>
+        </w:rPr>
+      </w:pPr>
+      <w:r>
+        <w:rPr/>
+        <w:t>Number of threads</w:t>
+      </w:r>
+    </w:p>
+    <w:p>
+      <w:pPr>
+        <w:pStyle w:val="ListParagraph"/>
+        <w:numPr>
+          <w:ilvl w:val="3"/>
+          <w:numId w:val="1"/>
+        </w:numPr>
+        <w:rPr>
+          <w:rFonts w:ascii="Calibri" w:hAnsi="Calibri" w:eastAsia="Calibri" w:cs="Calibri" w:asciiTheme="minorAscii" w:hAnsiTheme="minorAscii" w:eastAsiaTheme="minorAscii" w:cstheme="minorAscii"/>
+          <w:sz w:val="22"/>
+          <w:szCs w:val="22"/>
+        </w:rPr>
+      </w:pPr>
+      <w:r>
+        <w:rPr/>
+        <w:t>800</w:t>
+      </w:r>
+    </w:p>
+    <w:p>
+      <w:pPr>
+        <w:pStyle w:val="ListParagraph"/>
+        <w:numPr>
+          <w:ilvl w:val="2"/>
+          <w:numId w:val="1"/>
+        </w:numPr>
+        <w:rPr>
+          <w:rFonts w:ascii="Calibri" w:hAnsi="Calibri" w:eastAsia="Calibri" w:cs="Calibri" w:asciiTheme="minorAscii" w:hAnsiTheme="minorAscii" w:eastAsiaTheme="minorAscii" w:cstheme="minorAscii"/>
+          <w:sz w:val="22"/>
+          <w:szCs w:val="22"/>
+        </w:rPr>
+      </w:pPr>
+      <w:r>
+        <w:rPr/>
+        <w:t xml:space="preserve">Ramp up period </w:t>
+      </w:r>
+    </w:p>
+    <w:p>
+      <w:pPr>
+        <w:pStyle w:val="ListParagraph"/>
+        <w:numPr>
+          <w:ilvl w:val="3"/>
+          <w:numId w:val="1"/>
+        </w:numPr>
+        <w:bidi w:val="0"/>
+        <w:spacing w:before="0" w:beforeAutospacing="off" w:after="160" w:afterAutospacing="off" w:line="259" w:lineRule="auto"/>
+        <w:ind w:right="0"/>
+        <w:jc w:val="left"/>
+        <w:rPr>
+          <w:rFonts w:ascii="Calibri" w:hAnsi="Calibri" w:eastAsia="Calibri" w:cs="Calibri" w:asciiTheme="minorAscii" w:hAnsiTheme="minorAscii" w:eastAsiaTheme="minorAscii" w:cstheme="minorAscii"/>
+          <w:sz w:val="22"/>
+          <w:szCs w:val="22"/>
+        </w:rPr>
+      </w:pPr>
+      <w:r>
+        <w:rPr/>
+        <w:t>80</w:t>
+      </w:r>
+    </w:p>
+    <w:p>
+      <w:pPr>
+        <w:pStyle w:val="ListParagraph"/>
+        <w:numPr>
+          <w:ilvl w:val="2"/>
+          <w:numId w:val="1"/>
+        </w:numPr>
+        <w:rPr>
+          <w:rFonts w:ascii="Calibri" w:hAnsi="Calibri" w:eastAsia="Calibri" w:cs="Calibri" w:asciiTheme="minorAscii" w:hAnsiTheme="minorAscii" w:eastAsiaTheme="minorAscii" w:cstheme="minorAscii"/>
+          <w:sz w:val="22"/>
+          <w:szCs w:val="22"/>
+        </w:rPr>
+      </w:pPr>
+      <w:r>
+        <w:rPr/>
+        <w:t>Loop count</w:t>
+      </w:r>
+    </w:p>
+    <w:p>
+      <w:pPr>
+        <w:pStyle w:val="ListParagraph"/>
+        <w:numPr>
+          <w:ilvl w:val="3"/>
+          <w:numId w:val="1"/>
+        </w:numPr>
+        <w:rPr>
+          <w:rFonts w:ascii="Calibri" w:hAnsi="Calibri" w:eastAsia="Calibri" w:cs="Calibri" w:asciiTheme="minorAscii" w:hAnsiTheme="minorAscii" w:eastAsiaTheme="minorAscii" w:cstheme="minorAscii"/>
+          <w:sz w:val="22"/>
+          <w:szCs w:val="22"/>
+        </w:rPr>
+      </w:pPr>
+      <w:r>
+        <w:rPr/>
+        <w:t>1</w:t>
+      </w:r>
+    </w:p>
+    <w:p>
+      <w:pPr>
+        <w:pStyle w:val="ListParagraph"/>
+        <w:numPr>
+          <w:ilvl w:val="1"/>
+          <w:numId w:val="1"/>
+        </w:numPr>
+        <w:rPr>
+          <w:rFonts w:ascii="Calibri" w:hAnsi="Calibri" w:eastAsia="Calibri" w:cs="Calibri" w:asciiTheme="minorAscii" w:hAnsiTheme="minorAscii" w:eastAsiaTheme="minorAscii" w:cstheme="minorAscii"/>
+          <w:sz w:val="22"/>
+          <w:szCs w:val="22"/>
+        </w:rPr>
+      </w:pPr>
+      <w:r>
+        <w:rPr/>
+        <w:t xml:space="preserve">Same user on each </w:t>
+      </w:r>
+      <w:r>
+        <w:rPr/>
+        <w:t>iteration</w:t>
+      </w:r>
+    </w:p>
+    <w:p>
+      <w:pPr>
+        <w:pStyle w:val="ListParagraph"/>
+        <w:numPr>
+          <w:ilvl w:val="2"/>
+          <w:numId w:val="1"/>
+        </w:numPr>
+        <w:rPr>
+          <w:rFonts w:ascii="Calibri" w:hAnsi="Calibri" w:eastAsia="Calibri" w:cs="Calibri" w:asciiTheme="minorAscii" w:hAnsiTheme="minorAscii" w:eastAsiaTheme="minorAscii" w:cstheme="minorAscii"/>
+          <w:sz w:val="22"/>
+          <w:szCs w:val="22"/>
+        </w:rPr>
+      </w:pPr>
+      <w:r>
+        <w:rPr/>
+        <w:t>Untick</w:t>
+      </w:r>
+    </w:p>
+    <w:p>
+      <w:pPr>
+        <w:pStyle w:val="ListParagraph"/>
+        <w:numPr>
+          <w:ilvl w:val="1"/>
+          <w:numId w:val="1"/>
+        </w:numPr>
+        <w:rPr>
+          <w:rFonts w:ascii="Calibri" w:hAnsi="Calibri" w:eastAsia="Calibri" w:cs="Calibri" w:asciiTheme="minorAscii" w:hAnsiTheme="minorAscii" w:eastAsiaTheme="minorAscii" w:cstheme="minorAscii"/>
+          <w:sz w:val="22"/>
+          <w:szCs w:val="22"/>
+        </w:rPr>
+      </w:pPr>
+      <w:r>
+        <w:rPr/>
+        <w:t>Delay thread creation until needed</w:t>
+      </w:r>
+    </w:p>
+    <w:p>
+      <w:pPr>
+        <w:pStyle w:val="ListParagraph"/>
+        <w:numPr>
+          <w:ilvl w:val="2"/>
+          <w:numId w:val="1"/>
+        </w:numPr>
+        <w:rPr>
+          <w:rFonts w:ascii="Calibri" w:hAnsi="Calibri" w:eastAsia="Calibri" w:cs="Calibri" w:asciiTheme="minorAscii" w:hAnsiTheme="minorAscii" w:eastAsiaTheme="minorAscii" w:cstheme="minorAscii"/>
+          <w:sz w:val="22"/>
+          <w:szCs w:val="22"/>
+        </w:rPr>
+      </w:pPr>
+      <w:r>
+        <w:rPr/>
+        <w:t>Untick</w:t>
+      </w:r>
+    </w:p>
+    <w:p>
+      <w:pPr>
+        <w:pStyle w:val="ListParagraph"/>
+        <w:numPr>
+          <w:ilvl w:val="1"/>
+          <w:numId w:val="1"/>
+        </w:numPr>
+        <w:rPr>
+          <w:rFonts w:ascii="Calibri" w:hAnsi="Calibri" w:eastAsia="Calibri" w:cs="Calibri" w:asciiTheme="minorAscii" w:hAnsiTheme="minorAscii" w:eastAsiaTheme="minorAscii" w:cstheme="minorAscii"/>
+          <w:sz w:val="22"/>
+          <w:szCs w:val="22"/>
+        </w:rPr>
+      </w:pPr>
+      <w:r>
+        <w:rPr/>
+        <w:t>Specify Thread lifetime</w:t>
+      </w:r>
+    </w:p>
+    <w:p>
+      <w:pPr>
+        <w:pStyle w:val="ListParagraph"/>
+        <w:numPr>
+          <w:ilvl w:val="2"/>
+          <w:numId w:val="1"/>
+        </w:numPr>
+        <w:rPr>
+          <w:rFonts w:ascii="Calibri" w:hAnsi="Calibri" w:eastAsia="Calibri" w:cs="Calibri" w:asciiTheme="minorAscii" w:hAnsiTheme="minorAscii" w:eastAsiaTheme="minorAscii" w:cstheme="minorAscii"/>
+          <w:sz w:val="22"/>
+          <w:szCs w:val="22"/>
+        </w:rPr>
+      </w:pPr>
+      <w:r>
+        <w:rPr/>
+        <w:t>Untick</w:t>
+      </w:r>
+    </w:p>
+    <w:p>
+      <w:pPr>
+        <w:pStyle w:val="Normal"/>
+      </w:pPr>
+      <w:r>
+        <w:drawing>
+          <wp:inline wp14:editId="46E421F5" wp14:anchorId="25F2C5C8">
+            <wp:extent cx="4572000" cy="2714625"/>
+            <wp:effectExtent l="0" t="0" r="0" b="0"/>
+            <wp:docPr id="1493266312" name="" title=""/>
+            <wp:cNvGraphicFramePr>
+              <a:graphicFrameLocks noChangeAspect="1"/>
+            </wp:cNvGraphicFramePr>
+            <a:graphic>
+              <a:graphicData uri="http://schemas.openxmlformats.org/drawingml/2006/picture">
+                <pic:pic>
+                  <pic:nvPicPr>
+                    <pic:cNvPr id="0" name=""/>
+                    <pic:cNvPicPr/>
+                  </pic:nvPicPr>
+                  <pic:blipFill>
+                    <a:blip r:embed="Rc13a6b8b36de45ba">
+                      <a:extLst>
+                        <a:ext xmlns:a="http://schemas.openxmlformats.org/drawingml/2006/main" uri="{28A0092B-C50C-407E-A947-70E740481C1C}">
+                          <a14:useLocalDpi val="0"/>
+                        </a:ext>
+                      </a:extLst>
+                    </a:blip>
+                    <a:stretch>
+                      <a:fillRect/>
+                    </a:stretch>
+                  </pic:blipFill>
+                  <pic:spPr>
+                    <a:xfrm>
+                      <a:off x="0" y="0"/>
+                      <a:ext cx="4572000" cy="2714625"/>
+                    </a:xfrm>
+                    <a:prstGeom prst="rect">
+                      <a:avLst/>
+                    </a:prstGeom>
+                  </pic:spPr>
+                </pic:pic>
+              </a:graphicData>
+            </a:graphic>
+          </wp:inline>
+        </w:drawing>
+      </w:r>
+      <w:r>
+        <w:br/>
+      </w:r>
+    </w:p>
+    <w:p>
+      <w:pPr>
+        <w:pStyle w:val="ListParagraph"/>
+        <w:numPr>
+          <w:ilvl w:val="0"/>
+          <w:numId w:val="1"/>
+        </w:numPr>
+        <w:rPr>
+          <w:rFonts w:ascii="Calibri" w:hAnsi="Calibri" w:eastAsia="Calibri" w:cs="Calibri" w:asciiTheme="minorAscii" w:hAnsiTheme="minorAscii" w:eastAsiaTheme="minorAscii" w:cstheme="minorAscii"/>
+          <w:color w:val="auto"/>
+          <w:sz w:val="22"/>
+          <w:szCs w:val="22"/>
+        </w:rPr>
+      </w:pPr>
+      <w:r>
+        <w:rPr/>
+        <w:t xml:space="preserve"> For testing 5MB response size, change the settings in </w:t>
+      </w:r>
+      <w:r>
+        <w:rPr/>
+        <w:t>the “HTTP Request”, we will have the following settings:</w:t>
+      </w:r>
+    </w:p>
+    <w:p>
+      <w:pPr>
+        <w:pStyle w:val="ListParagraph"/>
+        <w:numPr>
+          <w:ilvl w:val="1"/>
+          <w:numId w:val="1"/>
+        </w:numPr>
+        <w:rPr>
+          <w:rFonts w:ascii="Calibri" w:hAnsi="Calibri" w:eastAsia="Calibri" w:cs="Calibri" w:asciiTheme="minorAscii" w:hAnsiTheme="minorAscii" w:eastAsiaTheme="minorAscii" w:cstheme="minorAscii"/>
+          <w:sz w:val="22"/>
+          <w:szCs w:val="22"/>
+        </w:rPr>
+      </w:pPr>
+      <w:r>
+        <w:rPr/>
+        <w:t>Name: “5MB page”</w:t>
+      </w:r>
+    </w:p>
+    <w:p>
+      <w:pPr>
+        <w:pStyle w:val="ListParagraph"/>
+        <w:numPr>
+          <w:ilvl w:val="1"/>
+          <w:numId w:val="1"/>
+        </w:numPr>
+        <w:rPr>
+          <w:rFonts w:ascii="Calibri" w:hAnsi="Calibri" w:eastAsia="Calibri" w:cs="Calibri" w:asciiTheme="minorAscii" w:hAnsiTheme="minorAscii" w:eastAsiaTheme="minorAscii" w:cstheme="minorAscii"/>
+          <w:sz w:val="22"/>
+          <w:szCs w:val="22"/>
+        </w:rPr>
+      </w:pPr>
+      <w:r>
+        <w:rPr/>
+        <w:t>Basic</w:t>
+      </w:r>
+    </w:p>
+    <w:p>
+      <w:pPr>
+        <w:pStyle w:val="ListParagraph"/>
+        <w:numPr>
+          <w:ilvl w:val="2"/>
+          <w:numId w:val="1"/>
+        </w:numPr>
+        <w:rPr>
+          <w:rFonts w:ascii="Calibri" w:hAnsi="Calibri" w:eastAsia="Calibri" w:cs="Calibri" w:asciiTheme="minorAscii" w:hAnsiTheme="minorAscii" w:eastAsiaTheme="minorAscii" w:cstheme="minorAscii"/>
+          <w:sz w:val="22"/>
+          <w:szCs w:val="22"/>
+        </w:rPr>
+      </w:pPr>
+      <w:r>
+        <w:rPr/>
+        <w:t>Web server</w:t>
+      </w:r>
+    </w:p>
+    <w:p>
+      <w:pPr>
+        <w:pStyle w:val="ListParagraph"/>
+        <w:numPr>
+          <w:ilvl w:val="3"/>
+          <w:numId w:val="1"/>
+        </w:numPr>
+        <w:rPr>
+          <w:rFonts w:ascii="Calibri" w:hAnsi="Calibri" w:eastAsia="Calibri" w:cs="Calibri" w:asciiTheme="minorAscii" w:hAnsiTheme="minorAscii" w:eastAsiaTheme="minorAscii" w:cstheme="minorAscii"/>
+          <w:sz w:val="22"/>
+          <w:szCs w:val="22"/>
+        </w:rPr>
+      </w:pPr>
+      <w:r>
+        <w:rPr/>
+        <w:t>Protocol (http):</w:t>
+      </w:r>
+    </w:p>
+    <w:p>
+      <w:pPr>
+        <w:pStyle w:val="ListParagraph"/>
+        <w:numPr>
+          <w:ilvl w:val="4"/>
+          <w:numId w:val="1"/>
+        </w:numPr>
+        <w:rPr>
+          <w:rFonts w:ascii="Calibri" w:hAnsi="Calibri" w:eastAsia="Calibri" w:cs="Calibri" w:asciiTheme="minorAscii" w:hAnsiTheme="minorAscii" w:eastAsiaTheme="minorAscii" w:cstheme="minorAscii"/>
+          <w:sz w:val="22"/>
+          <w:szCs w:val="22"/>
+        </w:rPr>
+      </w:pPr>
+    </w:p>
+    <w:p>
+      <w:pPr>
+        <w:pStyle w:val="ListParagraph"/>
+        <w:numPr>
+          <w:ilvl w:val="3"/>
+          <w:numId w:val="1"/>
+        </w:numPr>
+        <w:rPr>
+          <w:rFonts w:ascii="Calibri" w:hAnsi="Calibri" w:eastAsia="Calibri" w:cs="Calibri" w:asciiTheme="minorAscii" w:hAnsiTheme="minorAscii" w:eastAsiaTheme="minorAscii" w:cstheme="minorAscii"/>
+          <w:sz w:val="22"/>
+          <w:szCs w:val="22"/>
+        </w:rPr>
+      </w:pPr>
+      <w:r>
+        <w:rPr/>
+        <w:t>Server Name or IP</w:t>
+      </w:r>
+    </w:p>
+    <w:p>
+      <w:pPr>
+        <w:pStyle w:val="ListParagraph"/>
+        <w:numPr>
+          <w:ilvl w:val="4"/>
+          <w:numId w:val="1"/>
+        </w:numPr>
+        <w:rPr>
+          <w:rFonts w:ascii="Calibri" w:hAnsi="Calibri" w:eastAsia="Calibri" w:cs="Calibri" w:asciiTheme="minorAscii" w:hAnsiTheme="minorAscii" w:eastAsiaTheme="minorAscii" w:cstheme="minorAscii"/>
+          <w:sz w:val="22"/>
+          <w:szCs w:val="22"/>
+        </w:rPr>
+      </w:pPr>
+      <w:r>
+        <w:rPr/>
+        <w:t xml:space="preserve">(Please insert the public IP address of one of the EC2 </w:t>
+      </w:r>
+      <w:r>
+        <w:rPr/>
+        <w:t>servers</w:t>
+      </w:r>
+      <w:r>
+        <w:rPr/>
+        <w:t>)</w:t>
+      </w:r>
+    </w:p>
+    <w:p>
+      <w:pPr>
+        <w:pStyle w:val="ListParagraph"/>
+        <w:numPr>
+          <w:ilvl w:val="3"/>
+          <w:numId w:val="1"/>
+        </w:numPr>
+        <w:rPr>
+          <w:rFonts w:ascii="Calibri" w:hAnsi="Calibri" w:eastAsia="Calibri" w:cs="Calibri" w:asciiTheme="minorAscii" w:hAnsiTheme="minorAscii" w:eastAsiaTheme="minorAscii" w:cstheme="minorAscii"/>
+          <w:sz w:val="22"/>
+          <w:szCs w:val="22"/>
+        </w:rPr>
+      </w:pPr>
+      <w:r>
+        <w:rPr/>
+        <w:t>HTTP request</w:t>
+      </w:r>
+    </w:p>
+    <w:p>
+      <w:pPr>
+        <w:pStyle w:val="ListParagraph"/>
+        <w:numPr>
+          <w:ilvl w:val="4"/>
+          <w:numId w:val="1"/>
+        </w:numPr>
+        <w:rPr>
+          <w:rFonts w:ascii="Calibri" w:hAnsi="Calibri" w:eastAsia="Calibri" w:cs="Calibri" w:asciiTheme="minorAscii" w:hAnsiTheme="minorAscii" w:eastAsiaTheme="minorAscii" w:cstheme="minorAscii"/>
+          <w:sz w:val="22"/>
+          <w:szCs w:val="22"/>
+        </w:rPr>
+      </w:pPr>
+      <w:r>
+        <w:rPr/>
+        <w:t>GET</w:t>
+      </w:r>
+    </w:p>
+    <w:p>
+      <w:pPr>
+        <w:pStyle w:val="ListParagraph"/>
+        <w:numPr>
+          <w:ilvl w:val="3"/>
+          <w:numId w:val="1"/>
+        </w:numPr>
+        <w:rPr>
+          <w:rFonts w:ascii="Calibri" w:hAnsi="Calibri" w:eastAsia="Calibri" w:cs="Calibri" w:asciiTheme="minorAscii" w:hAnsiTheme="minorAscii" w:eastAsiaTheme="minorAscii" w:cstheme="minorAscii"/>
+          <w:sz w:val="22"/>
+          <w:szCs w:val="22"/>
+        </w:rPr>
+      </w:pPr>
+      <w:r>
+        <w:rPr/>
+        <w:t>Path</w:t>
+      </w:r>
+    </w:p>
+    <w:p>
+      <w:pPr>
+        <w:pStyle w:val="ListParagraph"/>
+        <w:numPr>
+          <w:ilvl w:val="4"/>
+          <w:numId w:val="1"/>
+        </w:numPr>
+        <w:rPr>
+          <w:rFonts w:ascii="Calibri" w:hAnsi="Calibri" w:eastAsia="Calibri" w:cs="Calibri" w:asciiTheme="minorAscii" w:hAnsiTheme="minorAscii" w:eastAsiaTheme="minorAscii" w:cstheme="minorAscii"/>
+          <w:color w:val="FF0000"/>
+          <w:sz w:val="22"/>
+          <w:szCs w:val="22"/>
+        </w:rPr>
+      </w:pPr>
+      <w:r>
+        <w:rPr>
+          <w:color w:val="FF0000"/>
+        </w:rPr>
+        <w:t>/index.html</w:t>
+      </w:r>
+    </w:p>
+    <w:p>
+      <w:pPr>
+        <w:pStyle w:val="ListParagraph"/>
+        <w:numPr>
+          <w:ilvl w:val="3"/>
+          <w:numId w:val="1"/>
+        </w:numPr>
+        <w:rPr>
+          <w:rFonts w:ascii="Calibri" w:hAnsi="Calibri" w:eastAsia="Calibri" w:cs="Calibri" w:asciiTheme="minorAscii" w:hAnsiTheme="minorAscii" w:eastAsiaTheme="minorAscii" w:cstheme="minorAscii"/>
+          <w:sz w:val="22"/>
+          <w:szCs w:val="22"/>
+        </w:rPr>
+      </w:pPr>
+      <w:r>
+        <w:rPr/>
+        <w:t>Parameter (all blanks)</w:t>
+      </w:r>
+      <w:r>
+        <w:br/>
+      </w:r>
+    </w:p>
+    <w:p>
+      <w:pPr>
+        <w:pStyle w:val="ListParagraph"/>
+        <w:numPr>
+          <w:ilvl w:val="0"/>
+          <w:numId w:val="1"/>
+        </w:numPr>
+        <w:rPr>
+          <w:rFonts w:ascii="Calibri" w:hAnsi="Calibri" w:eastAsia="Calibri" w:cs="Calibri" w:asciiTheme="minorAscii" w:hAnsiTheme="minorAscii" w:eastAsiaTheme="minorAscii" w:cstheme="minorAscii"/>
+          <w:sz w:val="22"/>
+          <w:szCs w:val="22"/>
+        </w:rPr>
+      </w:pPr>
+      <w:r>
+        <w:rPr/>
+        <w:t xml:space="preserve">For testing 1MB response size, change the settings in </w:t>
+      </w:r>
+      <w:r>
+        <w:rPr/>
+        <w:t>the “HTTP Request”, we will have the following settings:</w:t>
+      </w:r>
+    </w:p>
+    <w:p>
+      <w:pPr>
+        <w:pStyle w:val="ListParagraph"/>
+        <w:numPr>
+          <w:ilvl w:val="1"/>
+          <w:numId w:val="1"/>
+        </w:numPr>
+        <w:rPr>
+          <w:rFonts w:ascii="Calibri" w:hAnsi="Calibri" w:eastAsia="Calibri" w:cs="Calibri" w:asciiTheme="minorAscii" w:hAnsiTheme="minorAscii" w:eastAsiaTheme="minorAscii" w:cstheme="minorAscii"/>
+          <w:sz w:val="22"/>
+          <w:szCs w:val="22"/>
+        </w:rPr>
+      </w:pPr>
+      <w:r>
+        <w:rPr/>
+        <w:t>Name: “1MB page”</w:t>
+      </w:r>
+    </w:p>
+    <w:p>
+      <w:pPr>
+        <w:pStyle w:val="ListParagraph"/>
+        <w:numPr>
+          <w:ilvl w:val="1"/>
+          <w:numId w:val="1"/>
+        </w:numPr>
+        <w:rPr>
+          <w:rFonts w:ascii="Calibri" w:hAnsi="Calibri" w:eastAsia="Calibri" w:cs="Calibri" w:asciiTheme="minorAscii" w:hAnsiTheme="minorAscii" w:eastAsiaTheme="minorAscii" w:cstheme="minorAscii"/>
+          <w:sz w:val="22"/>
+          <w:szCs w:val="22"/>
+        </w:rPr>
+      </w:pPr>
+      <w:r>
+        <w:rPr/>
+        <w:t>Basic</w:t>
+      </w:r>
+    </w:p>
+    <w:p>
+      <w:pPr>
+        <w:pStyle w:val="ListParagraph"/>
+        <w:numPr>
+          <w:ilvl w:val="2"/>
+          <w:numId w:val="1"/>
+        </w:numPr>
+        <w:rPr>
+          <w:rFonts w:ascii="Calibri" w:hAnsi="Calibri" w:eastAsia="Calibri" w:cs="Calibri" w:asciiTheme="minorAscii" w:hAnsiTheme="minorAscii" w:eastAsiaTheme="minorAscii" w:cstheme="minorAscii"/>
+          <w:sz w:val="22"/>
+          <w:szCs w:val="22"/>
+        </w:rPr>
+      </w:pPr>
+      <w:r>
+        <w:rPr/>
+        <w:t>Web server</w:t>
+      </w:r>
+    </w:p>
+    <w:p>
+      <w:pPr>
+        <w:pStyle w:val="ListParagraph"/>
+        <w:numPr>
+          <w:ilvl w:val="3"/>
+          <w:numId w:val="1"/>
+        </w:numPr>
+        <w:rPr>
+          <w:rFonts w:ascii="Calibri" w:hAnsi="Calibri" w:eastAsia="Calibri" w:cs="Calibri" w:asciiTheme="minorAscii" w:hAnsiTheme="minorAscii" w:eastAsiaTheme="minorAscii" w:cstheme="minorAscii"/>
+          <w:sz w:val="22"/>
+          <w:szCs w:val="22"/>
+        </w:rPr>
+      </w:pPr>
+      <w:r>
+        <w:rPr/>
+        <w:t>Protocol (http):</w:t>
+      </w:r>
+    </w:p>
+    <w:p>
+      <w:pPr>
+        <w:pStyle w:val="ListParagraph"/>
+        <w:numPr>
+          <w:ilvl w:val="4"/>
+          <w:numId w:val="1"/>
+        </w:numPr>
+        <w:rPr>
+          <w:rFonts w:ascii="Calibri" w:hAnsi="Calibri" w:eastAsia="Calibri" w:cs="Calibri" w:asciiTheme="minorAscii" w:hAnsiTheme="minorAscii" w:eastAsiaTheme="minorAscii" w:cstheme="minorAscii"/>
+          <w:sz w:val="22"/>
+          <w:szCs w:val="22"/>
+        </w:rPr>
+      </w:pPr>
+    </w:p>
+    <w:p>
+      <w:pPr>
+        <w:pStyle w:val="ListParagraph"/>
+        <w:numPr>
+          <w:ilvl w:val="3"/>
+          <w:numId w:val="1"/>
+        </w:numPr>
+        <w:rPr>
+          <w:rFonts w:ascii="Calibri" w:hAnsi="Calibri" w:eastAsia="Calibri" w:cs="Calibri" w:asciiTheme="minorAscii" w:hAnsiTheme="minorAscii" w:eastAsiaTheme="minorAscii" w:cstheme="minorAscii"/>
+          <w:sz w:val="22"/>
+          <w:szCs w:val="22"/>
+        </w:rPr>
+      </w:pPr>
+      <w:r>
+        <w:rPr/>
+        <w:t>Server Name or IP</w:t>
+      </w:r>
+    </w:p>
+    <w:p>
+      <w:pPr>
+        <w:pStyle w:val="ListParagraph"/>
+        <w:numPr>
+          <w:ilvl w:val="4"/>
+          <w:numId w:val="1"/>
+        </w:numPr>
+        <w:rPr>
+          <w:rFonts w:ascii="Calibri" w:hAnsi="Calibri" w:eastAsia="Calibri" w:cs="Calibri" w:asciiTheme="minorAscii" w:hAnsiTheme="minorAscii" w:eastAsiaTheme="minorAscii" w:cstheme="minorAscii"/>
+          <w:sz w:val="22"/>
+          <w:szCs w:val="22"/>
+        </w:rPr>
+      </w:pPr>
+      <w:r>
+        <w:rPr/>
+        <w:t xml:space="preserve">(Please insert the public IP address of one of the EC2 </w:t>
+      </w:r>
+      <w:r>
+        <w:rPr/>
+        <w:t>servers</w:t>
+      </w:r>
+      <w:r>
+        <w:rPr/>
+        <w:t>)</w:t>
+      </w:r>
+    </w:p>
+    <w:p>
+      <w:pPr>
+        <w:pStyle w:val="ListParagraph"/>
+        <w:numPr>
+          <w:ilvl w:val="3"/>
+          <w:numId w:val="1"/>
+        </w:numPr>
+        <w:rPr>
+          <w:rFonts w:ascii="Calibri" w:hAnsi="Calibri" w:eastAsia="Calibri" w:cs="Calibri" w:asciiTheme="minorAscii" w:hAnsiTheme="minorAscii" w:eastAsiaTheme="minorAscii" w:cstheme="minorAscii"/>
+          <w:sz w:val="22"/>
+          <w:szCs w:val="22"/>
+        </w:rPr>
+      </w:pPr>
+      <w:r>
+        <w:rPr/>
+        <w:t>HTTP request</w:t>
+      </w:r>
+    </w:p>
+    <w:p>
+      <w:pPr>
+        <w:pStyle w:val="ListParagraph"/>
+        <w:numPr>
+          <w:ilvl w:val="4"/>
+          <w:numId w:val="1"/>
+        </w:numPr>
+        <w:rPr>
+          <w:rFonts w:ascii="Calibri" w:hAnsi="Calibri" w:eastAsia="Calibri" w:cs="Calibri" w:asciiTheme="minorAscii" w:hAnsiTheme="minorAscii" w:eastAsiaTheme="minorAscii" w:cstheme="minorAscii"/>
+          <w:sz w:val="22"/>
+          <w:szCs w:val="22"/>
+        </w:rPr>
+      </w:pPr>
+      <w:r>
+        <w:rPr/>
+        <w:t>GET</w:t>
+      </w:r>
+    </w:p>
+    <w:p>
+      <w:pPr>
+        <w:pStyle w:val="ListParagraph"/>
+        <w:numPr>
+          <w:ilvl w:val="3"/>
+          <w:numId w:val="1"/>
+        </w:numPr>
+        <w:rPr>
+          <w:rFonts w:ascii="Calibri" w:hAnsi="Calibri" w:eastAsia="Calibri" w:cs="Calibri" w:asciiTheme="minorAscii" w:hAnsiTheme="minorAscii" w:eastAsiaTheme="minorAscii" w:cstheme="minorAscii"/>
+          <w:sz w:val="22"/>
+          <w:szCs w:val="22"/>
+        </w:rPr>
+      </w:pPr>
+      <w:r>
+        <w:rPr/>
+        <w:t>Path</w:t>
+      </w:r>
+    </w:p>
+    <w:p>
+      <w:pPr>
+        <w:pStyle w:val="ListParagraph"/>
+        <w:numPr>
+          <w:ilvl w:val="4"/>
+          <w:numId w:val="1"/>
+        </w:numPr>
+        <w:rPr>
+          <w:rFonts w:ascii="Calibri" w:hAnsi="Calibri" w:eastAsia="Calibri" w:cs="Calibri" w:asciiTheme="minorAscii" w:hAnsiTheme="minorAscii" w:eastAsiaTheme="minorAscii" w:cstheme="minorAscii"/>
+          <w:color w:val="FF0000"/>
+          <w:sz w:val="22"/>
+          <w:szCs w:val="22"/>
+        </w:rPr>
+      </w:pPr>
+      <w:r>
+        <w:rPr>
+          <w:color w:val="FF0000"/>
+        </w:rPr>
+        <w:t>/index.html</w:t>
+      </w:r>
+    </w:p>
+    <w:p>
+      <w:pPr>
+        <w:pStyle w:val="ListParagraph"/>
+        <w:numPr>
+          <w:ilvl w:val="3"/>
+          <w:numId w:val="1"/>
+        </w:numPr>
+        <w:rPr>
+          <w:color w:val="000000" w:themeColor="text1" w:themeTint="FF" w:themeShade="FF"/>
+          <w:sz w:val="22"/>
+          <w:szCs w:val="22"/>
+        </w:rPr>
+      </w:pPr>
+      <w:r>
+        <w:rPr>
+          <w:color w:val="auto"/>
+        </w:rPr>
+        <w:t>Parameter (all blanks)</w:t>
       </w:r>
       <w:r>
         <w:br/>

</xml_diff>